<commit_message>
Added Test Cases and Test Scripts
</commit_message>
<xml_diff>
--- a/Documentation/Tests/User Acceptance Test Documents/Test Cases/Search Product Test Cases/Search Product Test Cases 6.2.docx
+++ b/Documentation/Tests/User Acceptance Test Documents/Test Cases/Search Product Test Cases/Search Product Test Cases 6.2.docx
@@ -137,8 +137,6 @@
               </w:rPr>
               <w:t>Pre-Conditions</w:t>
             </w:r>
-            <w:bookmarkStart w:id="0" w:name="_GoBack"/>
-            <w:bookmarkEnd w:id="0"/>
           </w:p>
         </w:tc>
         <w:tc>
@@ -493,11 +491,14 @@
           <w:p>
             <w:pPr>
               <w:pStyle w:val="ListParagraph"/>
-              <w:ind w:left="360"/>
+              <w:numPr>
+                <w:ilvl w:val="0"/>
+                <w:numId w:val="1"/>
+              </w:numPr>
               <w:jc w:val="both"/>
             </w:pPr>
             <w:r>
-              <w:t>NA</w:t>
+              <w:t>Appropriate message is displayed.</w:t>
             </w:r>
           </w:p>
         </w:tc>
@@ -726,7 +727,16 @@
               </w:rPr>
             </w:pPr>
             <w:r>
-              <w:t>Matching product item on each location displayed.</w:t>
+              <w:t xml:space="preserve">Matching product item on each location </w:t>
+            </w:r>
+            <w:r>
+              <w:t xml:space="preserve">is </w:t>
+            </w:r>
+            <w:r>
+              <w:t>displayed</w:t>
+            </w:r>
+            <w:r>
+              <w:t>.</w:t>
             </w:r>
           </w:p>
         </w:tc>
@@ -959,19 +969,250 @@
           <w:p>
             <w:pPr>
               <w:pStyle w:val="ListParagraph"/>
-              <w:ind w:left="360"/>
+              <w:numPr>
+                <w:ilvl w:val="0"/>
+                <w:numId w:val="1"/>
+              </w:numPr>
               <w:jc w:val="both"/>
               <w:rPr>
                 <w:b/>
               </w:rPr>
             </w:pPr>
             <w:r>
+              <w:t>Appropriate Message is displayed.</w:t>
+            </w:r>
+          </w:p>
+        </w:tc>
+        <w:tc>
+          <w:tcPr>
+            <w:tcW w:w="2430" w:type="dxa"/>
+          </w:tcPr>
+          <w:p>
+            <w:pPr>
+              <w:jc w:val="both"/>
+              <w:rPr>
+                <w:b/>
+              </w:rPr>
+            </w:pPr>
+            <w:r>
+              <w:t>Product</w:t>
+            </w:r>
+            <w:r>
+              <w:t xml:space="preserve"> Item</w:t>
+            </w:r>
+            <w:r>
+              <w:t xml:space="preserve"> Code</w:t>
+            </w:r>
+          </w:p>
+        </w:tc>
+      </w:tr>
+      <w:tr>
+        <w:trPr>
+          <w:trHeight w:val="692"/>
+        </w:trPr>
+        <w:tc>
+          <w:tcPr>
+            <w:tcW w:w="10170" w:type="dxa"/>
+            <w:gridSpan w:val="4"/>
+            <w:shd w:val="clear" w:color="auto" w:fill="D9E2F3" w:themeFill="accent1" w:themeFillTint="33"/>
+          </w:tcPr>
+          <w:p>
+            <w:pPr>
+              <w:pStyle w:val="Heading1"/>
+              <w:outlineLvl w:val="0"/>
+              <w:rPr>
+                <w:sz w:val="28"/>
+                <w:szCs w:val="28"/>
+              </w:rPr>
+            </w:pPr>
+            <w:r>
+              <w:rPr>
+                <w:sz w:val="28"/>
+                <w:szCs w:val="28"/>
+              </w:rPr>
+              <w:t>SPT00</w:t>
+            </w:r>
+            <w:r>
+              <w:rPr>
+                <w:sz w:val="28"/>
+                <w:szCs w:val="28"/>
+              </w:rPr>
+              <w:t>5</w:t>
+            </w:r>
+            <w:r>
+              <w:rPr>
+                <w:sz w:val="28"/>
+                <w:szCs w:val="28"/>
+              </w:rPr>
+              <w:t xml:space="preserve">- </w:t>
+            </w:r>
+            <w:r>
+              <w:rPr>
+                <w:sz w:val="28"/>
+                <w:szCs w:val="28"/>
+              </w:rPr>
+              <w:t>Click on Search button without entering any Product Item Code or Product Code values</w:t>
+            </w:r>
+          </w:p>
+          <w:p>
+            <w:pPr>
+              <w:rPr>
+                <w:b/>
+              </w:rPr>
+            </w:pPr>
+          </w:p>
+        </w:tc>
+        <w:bookmarkStart w:id="0" w:name="_GoBack"/>
+        <w:bookmarkEnd w:id="0"/>
+      </w:tr>
+      <w:tr>
+        <w:tc>
+          <w:tcPr>
+            <w:tcW w:w="3060" w:type="dxa"/>
+            <w:shd w:val="clear" w:color="auto" w:fill="8EAADB" w:themeFill="accent1" w:themeFillTint="99"/>
+          </w:tcPr>
+          <w:p>
+            <w:pPr>
+              <w:rPr>
+                <w:b/>
+              </w:rPr>
+            </w:pPr>
+            <w:r>
+              <w:rPr>
+                <w:b/>
+              </w:rPr>
+              <w:t>Description</w:t>
+            </w:r>
+          </w:p>
+        </w:tc>
+        <w:tc>
+          <w:tcPr>
+            <w:tcW w:w="2159" w:type="dxa"/>
+            <w:shd w:val="clear" w:color="auto" w:fill="8EAADB" w:themeFill="accent1" w:themeFillTint="99"/>
+          </w:tcPr>
+          <w:p>
+            <w:pPr>
+              <w:rPr>
+                <w:b/>
+              </w:rPr>
+            </w:pPr>
+            <w:r>
+              <w:rPr>
+                <w:b/>
+              </w:rPr>
+              <w:t>Pre-Conditions</w:t>
+            </w:r>
+          </w:p>
+        </w:tc>
+        <w:tc>
+          <w:tcPr>
+            <w:tcW w:w="2521" w:type="dxa"/>
+            <w:shd w:val="clear" w:color="auto" w:fill="8EAADB" w:themeFill="accent1" w:themeFillTint="99"/>
+          </w:tcPr>
+          <w:p>
+            <w:pPr>
+              <w:rPr>
+                <w:b/>
+              </w:rPr>
+            </w:pPr>
+            <w:r>
+              <w:rPr>
+                <w:b/>
+              </w:rPr>
+              <w:t>Post-Conditions</w:t>
+            </w:r>
+          </w:p>
+          <w:p>
+            <w:pPr>
+              <w:rPr>
+                <w:b/>
+              </w:rPr>
+            </w:pPr>
+          </w:p>
+        </w:tc>
+        <w:tc>
+          <w:tcPr>
+            <w:tcW w:w="2430" w:type="dxa"/>
+            <w:shd w:val="clear" w:color="auto" w:fill="8EAADB" w:themeFill="accent1" w:themeFillTint="99"/>
+          </w:tcPr>
+          <w:p>
+            <w:pPr>
+              <w:rPr>
+                <w:b/>
+              </w:rPr>
+            </w:pPr>
+            <w:r>
+              <w:rPr>
+                <w:b/>
+              </w:rPr>
+              <w:t>Data Required</w:t>
+            </w:r>
+          </w:p>
+          <w:p>
+            <w:pPr>
+              <w:rPr>
+                <w:b/>
+              </w:rPr>
+            </w:pPr>
+          </w:p>
+        </w:tc>
+      </w:tr>
+      <w:tr>
+        <w:tc>
+          <w:tcPr>
+            <w:tcW w:w="3060" w:type="dxa"/>
+          </w:tcPr>
+          <w:p>
+            <w:pPr>
+              <w:jc w:val="both"/>
+            </w:pPr>
+            <w:r>
+              <w:t>Using the search feature without entering any Product Item Code or Product Code to fetch values from the database.</w:t>
+            </w:r>
+          </w:p>
+        </w:tc>
+        <w:tc>
+          <w:tcPr>
+            <w:tcW w:w="2159" w:type="dxa"/>
+          </w:tcPr>
+          <w:p>
+            <w:pPr>
+              <w:jc w:val="both"/>
+            </w:pPr>
+            <w:r>
+              <w:rPr>
+                <w:b/>
+              </w:rPr>
+              <w:t xml:space="preserve"> </w:t>
+            </w:r>
+            <w:r>
               <w:t>NA</w:t>
             </w:r>
           </w:p>
         </w:tc>
         <w:tc>
           <w:tcPr>
+            <w:tcW w:w="2521" w:type="dxa"/>
+          </w:tcPr>
+          <w:p>
+            <w:pPr>
+              <w:pStyle w:val="ListParagraph"/>
+              <w:numPr>
+                <w:ilvl w:val="0"/>
+                <w:numId w:val="1"/>
+              </w:numPr>
+              <w:jc w:val="both"/>
+              <w:rPr>
+                <w:b/>
+              </w:rPr>
+            </w:pPr>
+            <w:r>
+              <w:t>Appropriate message is displayed.</w:t>
+            </w:r>
+          </w:p>
+        </w:tc>
+        <w:tc>
+          <w:tcPr>
             <w:tcW w:w="2430" w:type="dxa"/>
           </w:tcPr>
           <w:p>
@@ -982,13 +1223,229 @@
               </w:rPr>
             </w:pPr>
             <w:r>
-              <w:t>Product</w:t>
-            </w:r>
-            <w:r>
-              <w:t xml:space="preserve"> Item</w:t>
-            </w:r>
-            <w:r>
-              <w:t xml:space="preserve"> Code</w:t>
+              <w:t xml:space="preserve"> NA</w:t>
+            </w:r>
+          </w:p>
+        </w:tc>
+      </w:tr>
+      <w:tr>
+        <w:trPr>
+          <w:trHeight w:val="692"/>
+        </w:trPr>
+        <w:tc>
+          <w:tcPr>
+            <w:tcW w:w="10170" w:type="dxa"/>
+            <w:gridSpan w:val="4"/>
+            <w:shd w:val="clear" w:color="auto" w:fill="D9E2F3" w:themeFill="accent1" w:themeFillTint="33"/>
+          </w:tcPr>
+          <w:p>
+            <w:pPr>
+              <w:pStyle w:val="Heading1"/>
+              <w:outlineLvl w:val="0"/>
+              <w:rPr>
+                <w:sz w:val="28"/>
+                <w:szCs w:val="28"/>
+              </w:rPr>
+            </w:pPr>
+            <w:r>
+              <w:rPr>
+                <w:sz w:val="28"/>
+                <w:szCs w:val="28"/>
+              </w:rPr>
+              <w:t>SPT00</w:t>
+            </w:r>
+            <w:r>
+              <w:rPr>
+                <w:sz w:val="28"/>
+                <w:szCs w:val="28"/>
+              </w:rPr>
+              <w:t>6</w:t>
+            </w:r>
+            <w:r>
+              <w:rPr>
+                <w:sz w:val="28"/>
+                <w:szCs w:val="28"/>
+              </w:rPr>
+              <w:t xml:space="preserve">- </w:t>
+            </w:r>
+            <w:r>
+              <w:rPr>
+                <w:sz w:val="28"/>
+                <w:szCs w:val="28"/>
+              </w:rPr>
+              <w:t>Test output when both Product Code and Product Item Code field are filled to search for a product.</w:t>
+            </w:r>
+          </w:p>
+          <w:p>
+            <w:pPr>
+              <w:rPr>
+                <w:b/>
+              </w:rPr>
+            </w:pPr>
+          </w:p>
+        </w:tc>
+      </w:tr>
+      <w:tr>
+        <w:tc>
+          <w:tcPr>
+            <w:tcW w:w="3060" w:type="dxa"/>
+            <w:shd w:val="clear" w:color="auto" w:fill="8EAADB" w:themeFill="accent1" w:themeFillTint="99"/>
+          </w:tcPr>
+          <w:p>
+            <w:pPr>
+              <w:rPr>
+                <w:b/>
+              </w:rPr>
+            </w:pPr>
+            <w:r>
+              <w:rPr>
+                <w:b/>
+              </w:rPr>
+              <w:t>Description</w:t>
+            </w:r>
+          </w:p>
+        </w:tc>
+        <w:tc>
+          <w:tcPr>
+            <w:tcW w:w="2159" w:type="dxa"/>
+            <w:shd w:val="clear" w:color="auto" w:fill="8EAADB" w:themeFill="accent1" w:themeFillTint="99"/>
+          </w:tcPr>
+          <w:p>
+            <w:pPr>
+              <w:rPr>
+                <w:b/>
+              </w:rPr>
+            </w:pPr>
+            <w:r>
+              <w:rPr>
+                <w:b/>
+              </w:rPr>
+              <w:t>Pre-Conditions</w:t>
+            </w:r>
+          </w:p>
+        </w:tc>
+        <w:tc>
+          <w:tcPr>
+            <w:tcW w:w="2521" w:type="dxa"/>
+            <w:shd w:val="clear" w:color="auto" w:fill="8EAADB" w:themeFill="accent1" w:themeFillTint="99"/>
+          </w:tcPr>
+          <w:p>
+            <w:pPr>
+              <w:rPr>
+                <w:b/>
+              </w:rPr>
+            </w:pPr>
+            <w:r>
+              <w:rPr>
+                <w:b/>
+              </w:rPr>
+              <w:t>Post-Conditions</w:t>
+            </w:r>
+          </w:p>
+          <w:p>
+            <w:pPr>
+              <w:rPr>
+                <w:b/>
+              </w:rPr>
+            </w:pPr>
+          </w:p>
+        </w:tc>
+        <w:tc>
+          <w:tcPr>
+            <w:tcW w:w="2430" w:type="dxa"/>
+            <w:shd w:val="clear" w:color="auto" w:fill="8EAADB" w:themeFill="accent1" w:themeFillTint="99"/>
+          </w:tcPr>
+          <w:p>
+            <w:pPr>
+              <w:rPr>
+                <w:b/>
+              </w:rPr>
+            </w:pPr>
+            <w:r>
+              <w:rPr>
+                <w:b/>
+              </w:rPr>
+              <w:t>Data Required</w:t>
+            </w:r>
+          </w:p>
+          <w:p>
+            <w:pPr>
+              <w:rPr>
+                <w:b/>
+              </w:rPr>
+            </w:pPr>
+          </w:p>
+        </w:tc>
+      </w:tr>
+      <w:tr>
+        <w:tc>
+          <w:tcPr>
+            <w:tcW w:w="3060" w:type="dxa"/>
+          </w:tcPr>
+          <w:p>
+            <w:pPr>
+              <w:jc w:val="both"/>
+            </w:pPr>
+            <w:r>
+              <w:t>Searching for a product by entering both product code and product item code at the same time.</w:t>
+            </w:r>
+          </w:p>
+        </w:tc>
+        <w:tc>
+          <w:tcPr>
+            <w:tcW w:w="2159" w:type="dxa"/>
+          </w:tcPr>
+          <w:p>
+            <w:pPr>
+              <w:pStyle w:val="ListParagraph"/>
+              <w:numPr>
+                <w:ilvl w:val="0"/>
+                <w:numId w:val="1"/>
+              </w:numPr>
+              <w:jc w:val="both"/>
+            </w:pPr>
+            <w:r>
+              <w:t>Meta data exists.</w:t>
+            </w:r>
+          </w:p>
+        </w:tc>
+        <w:tc>
+          <w:tcPr>
+            <w:tcW w:w="2521" w:type="dxa"/>
+          </w:tcPr>
+          <w:p>
+            <w:pPr>
+              <w:pStyle w:val="ListParagraph"/>
+              <w:numPr>
+                <w:ilvl w:val="0"/>
+                <w:numId w:val="1"/>
+              </w:numPr>
+              <w:jc w:val="both"/>
+              <w:rPr>
+                <w:b/>
+              </w:rPr>
+            </w:pPr>
+            <w:r>
+              <w:t>Appropriate message is displayed.</w:t>
+            </w:r>
+          </w:p>
+        </w:tc>
+        <w:tc>
+          <w:tcPr>
+            <w:tcW w:w="2430" w:type="dxa"/>
+          </w:tcPr>
+          <w:p>
+            <w:pPr>
+              <w:jc w:val="both"/>
+              <w:rPr>
+                <w:b/>
+              </w:rPr>
+            </w:pPr>
+            <w:r>
+              <w:t xml:space="preserve"> </w:t>
+            </w:r>
+            <w:r>
+              <w:t>Product Code, Product Item Code</w:t>
             </w:r>
           </w:p>
         </w:tc>
@@ -1959,7 +2416,7 @@
 </file>
 
 <file path=customXml/itemProps1.xml><?xml version="1.0" encoding="utf-8"?>
-<ds:datastoreItem xmlns:ds="http://schemas.openxmlformats.org/officeDocument/2006/customXml" ds:itemID="{7AA08928-E7B2-45AF-8FA9-D7B72C13BA62}">
+<ds:datastoreItem xmlns:ds="http://schemas.openxmlformats.org/officeDocument/2006/customXml" ds:itemID="{7211F454-1300-4CC7-A8F0-BBCCE2BA730B}">
   <ds:schemaRefs>
     <ds:schemaRef ds:uri="http://schemas.openxmlformats.org/officeDocument/2006/bibliography"/>
   </ds:schemaRefs>

</xml_diff>